<commit_message>
Github link added to paper
</commit_message>
<xml_diff>
--- a/paper/Paper.docx
+++ b/paper/Paper.docx
@@ -30,7 +30,6 @@
           <w:p>
             <w:pPr>
               <w:framePr w:w="11732" w:h="2838" w:hSpace="180" w:wrap="around" w:vAnchor="text" w:hAnchor="page" w:x="71" w:y="-15"/>
-              <w:widowControl w:val="0"/>
               <w:jc w:val="center"/>
               <w:rPr>
                 <w:rFonts w:ascii="Times New Roman" w:hAnsi="Times New Roman" w:cs="Times New Roman"/>
@@ -65,7 +64,6 @@
           <w:p>
             <w:pPr>
               <w:framePr w:w="11732" w:h="2838" w:hSpace="180" w:wrap="around" w:vAnchor="text" w:hAnchor="page" w:x="71" w:y="-15"/>
-              <w:widowControl w:val="0"/>
               <w:jc w:val="center"/>
               <w:rPr>
                 <w:rFonts w:ascii="Times New Roman" w:hAnsi="Times New Roman" w:cs="Times New Roman"/>
@@ -88,7 +86,6 @@
           <w:p>
             <w:pPr>
               <w:framePr w:w="11732" w:h="2838" w:hSpace="180" w:wrap="around" w:vAnchor="text" w:hAnchor="page" w:x="71" w:y="-15"/>
-              <w:widowControl w:val="0"/>
               <w:jc w:val="center"/>
               <w:rPr>
                 <w:rFonts w:ascii="Times New Roman" w:hAnsi="Times New Roman" w:cs="Times New Roman"/>
@@ -101,7 +98,6 @@
           <w:p>
             <w:pPr>
               <w:framePr w:w="11732" w:h="2838" w:hSpace="180" w:wrap="around" w:vAnchor="text" w:hAnchor="page" w:x="71" w:y="-15"/>
-              <w:widowControl w:val="0"/>
               <w:jc w:val="center"/>
               <w:rPr>
                 <w:rFonts w:ascii="Times New Roman" w:hAnsi="Times New Roman" w:cs="Times New Roman"/>
@@ -114,7 +110,6 @@
           <w:p>
             <w:pPr>
               <w:framePr w:w="11732" w:h="2838" w:hSpace="180" w:wrap="around" w:vAnchor="text" w:hAnchor="page" w:x="71" w:y="-15"/>
-              <w:widowControl w:val="0"/>
               <w:jc w:val="center"/>
               <w:rPr>
                 <w:rFonts w:ascii="Times New Roman" w:hAnsi="Times New Roman" w:cs="Times New Roman"/>
@@ -134,11 +129,21 @@
               </w:rPr>
               <w:t>Michael Gao, Ryo Nagao</w:t>
             </w:r>
+            <w:r>
+              <w:rPr>
+                <w:rStyle w:val="FootnoteReference"/>
+                <w:rFonts w:ascii="Times New Roman" w:hAnsi="Times New Roman" w:cs="Times New Roman"/>
+                <w:b/>
+                <w:bCs/>
+                <w:sz w:val="24"/>
+                <w:szCs w:val="24"/>
+              </w:rPr>
+              <w:footnoteReference w:id="1"/>
+            </w:r>
           </w:p>
           <w:p>
             <w:pPr>
               <w:framePr w:w="11732" w:h="2838" w:hSpace="180" w:wrap="around" w:vAnchor="text" w:hAnchor="page" w:x="71" w:y="-15"/>
-              <w:widowControl w:val="0"/>
               <w:jc w:val="center"/>
               <w:rPr>
                 <w:rFonts w:ascii="Times New Roman" w:hAnsi="Times New Roman" w:cs="Times New Roman"/>
@@ -158,7 +163,6 @@
           <w:p>
             <w:pPr>
               <w:framePr w:w="11732" w:h="2838" w:hSpace="180" w:wrap="around" w:vAnchor="text" w:hAnchor="page" w:x="71" w:y="-15"/>
-              <w:widowControl w:val="0"/>
               <w:jc w:val="center"/>
               <w:rPr>
                 <w:rFonts w:ascii="Courier New" w:hAnsi="Courier New" w:cs="Courier New"/>
@@ -192,7 +196,6 @@
           <w:p>
             <w:pPr>
               <w:framePr w:w="11732" w:h="2838" w:hSpace="180" w:wrap="around" w:vAnchor="text" w:hAnchor="page" w:x="71" w:y="-15"/>
-              <w:widowControl w:val="0"/>
               <w:jc w:val="center"/>
               <w:rPr>
                 <w:rFonts w:ascii="Times New Roman" w:hAnsi="Times New Roman" w:cs="Times New Roman"/>
@@ -222,7 +225,6 @@
           <w:p>
             <w:pPr>
               <w:framePr w:w="11732" w:h="2838" w:hSpace="180" w:wrap="around" w:vAnchor="text" w:hAnchor="page" w:x="71" w:y="-15"/>
-              <w:widowControl w:val="0"/>
               <w:jc w:val="center"/>
               <w:rPr>
                 <w:rFonts w:ascii="Times New Roman" w:hAnsi="Times New Roman" w:cs="Times New Roman"/>
@@ -245,7 +247,6 @@
           <w:p>
             <w:pPr>
               <w:framePr w:w="11732" w:h="2838" w:hSpace="180" w:wrap="around" w:vAnchor="text" w:hAnchor="page" w:x="71" w:y="-15"/>
-              <w:widowControl w:val="0"/>
               <w:jc w:val="center"/>
               <w:rPr>
                 <w:rFonts w:ascii="Times New Roman" w:hAnsi="Times New Roman" w:cs="Times New Roman"/>
@@ -268,7 +269,6 @@
           <w:p>
             <w:pPr>
               <w:framePr w:w="11732" w:h="2838" w:hSpace="180" w:wrap="around" w:vAnchor="text" w:hAnchor="page" w:x="71" w:y="-15"/>
-              <w:widowControl w:val="0"/>
               <w:jc w:val="center"/>
               <w:rPr>
                 <w:rFonts w:ascii="Times New Roman" w:hAnsi="Times New Roman" w:cs="Times New Roman"/>
@@ -281,7 +281,6 @@
           <w:p>
             <w:pPr>
               <w:framePr w:w="11732" w:h="2838" w:hSpace="180" w:wrap="around" w:vAnchor="text" w:hAnchor="page" w:x="71" w:y="-15"/>
-              <w:widowControl w:val="0"/>
               <w:jc w:val="center"/>
               <w:rPr>
                 <w:rFonts w:ascii="Times New Roman" w:hAnsi="Times New Roman" w:cs="Times New Roman"/>
@@ -304,7 +303,6 @@
           <w:p>
             <w:pPr>
               <w:framePr w:w="11732" w:h="2838" w:hSpace="180" w:wrap="around" w:vAnchor="text" w:hAnchor="page" w:x="71" w:y="-15"/>
-              <w:widowControl w:val="0"/>
               <w:jc w:val="center"/>
               <w:rPr>
                 <w:rFonts w:ascii="Times New Roman" w:hAnsi="Times New Roman" w:cs="Times New Roman"/>
@@ -320,7 +318,6 @@
     <w:p>
       <w:pPr>
         <w:pStyle w:val="ACLAbstractHeading"/>
-        <w:widowControl w:val="0"/>
       </w:pPr>
       <w:bookmarkStart w:id="1" w:name="OLE_LINK33"/>
       <w:bookmarkStart w:id="2" w:name="OLE_LINK34"/>
@@ -332,7 +329,6 @@
     <w:p>
       <w:pPr>
         <w:pStyle w:val="ACLAbstractText"/>
-        <w:widowControl w:val="0"/>
       </w:pPr>
       <w:r>
         <w:t xml:space="preserve">This project introduces computational analysis into controversies over ancient pseudo-authors. At least ten Ancient Greek works transmitted to modernity under the name of Plato are considered by many to be spurious, but these have been identified as such only through qualitative and statistical methods. Using a dataset consisting of treatises firmly ascribed to Plato and works by other Ancient Greek authors and splitting it into chunks, we create FNN-, LSTM-, and Transformer-based classifiers that can distinguish between Platonic and non-Platonic works. We then apply this model to the texts in the Platonic Corpus often considered to be spurious so that they can be assigned probabilities scores. We find that the LSTM and the Transformer-based model achieve remarkably high accuracies after training, and their outputs reveal that most of the treatises considered spurious are highly </w:t>
@@ -370,7 +366,6 @@
       <w:pPr>
         <w:pStyle w:val="ACLSection"/>
         <w:keepNext w:val="0"/>
-        <w:widowControl w:val="0"/>
       </w:pPr>
       <w:r>
         <w:t>Introduction</w:t>
@@ -379,7 +374,6 @@
     <w:p>
       <w:pPr>
         <w:pStyle w:val="ACLTextFirstLine"/>
-        <w:widowControl w:val="0"/>
       </w:pPr>
       <w:r>
         <w:t xml:space="preserve">Controversy over falsely attributed works is commonplace across studies of ancient literature, but the authenticity of the Platonic Corpus has been particularly questioned since the nineteenth century. Although there is no consensus on which works are spurious, </w:t>
@@ -532,7 +526,6 @@
     <w:p>
       <w:pPr>
         <w:pStyle w:val="ACLTextFirstLine"/>
-        <w:widowControl w:val="0"/>
       </w:pPr>
       <w:r>
         <w:t xml:space="preserve">The field of classical philology has been revolutionized by the advent of digital tools, but the union of the two still forms a nascent approach to ancient texts (Berti, 2019). Achievements in recent years include the creation of the Classical Language Toolkit for Python, or CLTP (Johnson et al., 2021), BERT models for Latin and Ancient Greek (Bamman and Burns, 2020; Singh et al., 2021; </w:t>
@@ -543,7 +536,11 @@
       </w:r>
       <w:proofErr w:type="spellEnd"/>
       <w:r>
-        <w:t xml:space="preserve"> et al., 2022), PLMs (Riemenschneider and Frank, 2023), and the organization of the First Workshop on Ancient Language Translation in 2023. Nevertheless, the generalization of models still proves to be a difficult task (</w:t>
+        <w:t xml:space="preserve"> et al., 2022), PLMs (Riemenschneider and Frank, 2023), and the organization of the First Workshop on Ancient Language Translation in 2023. Nevertheless, the generalization of models still proves to be a </w:t>
+      </w:r>
+      <w:r>
+        <w:lastRenderedPageBreak/>
+        <w:t>difficult task (</w:t>
       </w:r>
       <w:proofErr w:type="spellStart"/>
       <w:r>
@@ -575,17 +572,12 @@
       </w:r>
       <w:proofErr w:type="spellEnd"/>
       <w:r>
-        <w:t xml:space="preserve">, 2023), examining the treatises doubtfully ascribed </w:t>
-      </w:r>
-      <w:r>
-        <w:lastRenderedPageBreak/>
-        <w:t>to Plato would open a new direction for the fusion of Classics and NLP.</w:t>
+        <w:t>, 2023), examining the treatises doubtfully ascribed to Plato would open a new direction for the fusion of Classics and NLP.</w:t>
       </w:r>
     </w:p>
     <w:p>
       <w:pPr>
         <w:pStyle w:val="ACLTextFirstLine"/>
-        <w:widowControl w:val="0"/>
       </w:pPr>
       <w:r>
         <w:t>In this paper, we train a variety of classification models on a dataset consisting of works that are generally agreed to be by Plato and works attributed to other authors from the extant ancient Greek corpus. The aim of this project is to develop models that can accurately distinguish Platonic and non-Platonic works, so that they can then be applied to the spurious treatises to determine whether they should be accepted or rejected based on computational analysis.</w:t>
@@ -595,7 +587,6 @@
       <w:pPr>
         <w:pStyle w:val="ACLSection"/>
         <w:keepNext w:val="0"/>
-        <w:widowControl w:val="0"/>
       </w:pPr>
       <w:bookmarkStart w:id="3" w:name="OLE_LINK17"/>
       <w:bookmarkStart w:id="4" w:name="OLE_LINK18"/>
@@ -612,7 +603,6 @@
       <w:pPr>
         <w:pStyle w:val="ACLSubsection"/>
         <w:keepNext w:val="0"/>
-        <w:widowControl w:val="0"/>
       </w:pPr>
       <w:r>
         <w:t>Data</w:t>
@@ -621,7 +611,6 @@
     <w:p>
       <w:pPr>
         <w:pStyle w:val="ACLText"/>
-        <w:widowControl w:val="0"/>
       </w:pPr>
       <w:proofErr w:type="gramStart"/>
       <w:r>
@@ -635,7 +624,7 @@
         <w:rPr>
           <w:rStyle w:val="FootnoteReference"/>
         </w:rPr>
-        <w:footnoteReference w:id="1"/>
+        <w:footnoteReference w:id="2"/>
       </w:r>
       <w:r>
         <w:t xml:space="preserve"> One half of the main dataset is the Platonic Corpus excluding the nine spurious works mentioned in the introduction, which totals to about 500,000 words. The other half of the main data consists of roughly the same length of texts by authors other than Plato. Because there is no centralized Ancient Greek dataset from which to pull random texts, these non-Platonic texts were manually chosen and downloaded. A large selection of texts </w:t>
@@ -660,7 +649,6 @@
     <w:p>
       <w:pPr>
         <w:pStyle w:val="ACLTextFirstLine"/>
-        <w:widowControl w:val="0"/>
       </w:pPr>
       <w:r>
         <w:t xml:space="preserve">The raw data is preprocessed by removing all non-Greek characters except whitespaces and converting the Greek letters into Latin characters using </w:t>
@@ -687,10 +675,7 @@
       </w:r>
       <w:proofErr w:type="spellEnd"/>
       <w:r>
-        <w:t xml:space="preserve"> (“heart”) </w:t>
-      </w:r>
-      <w:r>
-        <w:t xml:space="preserve">with a circumflex accent is not the same as </w:t>
+        <w:t xml:space="preserve"> (“heart”) with a circumflex accent is not the same as </w:t>
       </w:r>
       <w:proofErr w:type="spellStart"/>
       <w:r>
@@ -766,7 +751,6 @@
     <w:p>
       <w:pPr>
         <w:pStyle w:val="ACLTextFirstLine"/>
-        <w:widowControl w:val="0"/>
       </w:pPr>
       <w:r>
         <w:t xml:space="preserve">Each text was processed the same way: The text was converted computationally into </w:t>
@@ -801,7 +785,6 @@
     <w:p>
       <w:pPr>
         <w:pStyle w:val="ACLTextFirstLine"/>
-        <w:widowControl w:val="0"/>
       </w:pPr>
       <w:r>
         <w:t xml:space="preserve">Additionally, word embeddings were created for each word in our corpus through the </w:t>
@@ -819,7 +802,6 @@
       <w:pPr>
         <w:pStyle w:val="ACLSubsection"/>
         <w:keepNext w:val="0"/>
-        <w:widowControl w:val="0"/>
         <w:numPr>
           <w:ilvl w:val="1"/>
           <w:numId w:val="3"/>
@@ -833,23 +815,21 @@
     <w:p>
       <w:pPr>
         <w:pStyle w:val="ACLText"/>
-        <w:widowControl w:val="0"/>
-      </w:pPr>
-      <w:r>
-        <w:t>To evaluate the authorship of texts, three different models were developed: a Feed-Forward Neural Network (FNN), a Recurrent Neural Network (RNN) using Long Short-Term Memory (LSTM), and a Transformer-based model. We chose these architectures for their distinct approaches to using word order and context, which lead to different results when analyzing Plato’s authorship. The validation set was used to determine the optimal hyperparameters, which are as follows.</w:t>
+      </w:pPr>
+      <w:r>
+        <w:t xml:space="preserve">To evaluate the authorship of texts, three different models were developed: a Feed-Forward Neural Network (FNN), a Recurrent Neural Network (RNN) using Long Short-Term Memory (LSTM), and a Transformer-based model. We chose these architectures for their distinct approaches to using </w:t>
+      </w:r>
+      <w:r>
+        <w:lastRenderedPageBreak/>
+        <w:t>word order and context, which lead to different results when analyzing Plato’s authorship. The validation set was used to determine the optimal hyperparameters, which are as follows.</w:t>
       </w:r>
     </w:p>
     <w:p>
       <w:pPr>
         <w:pStyle w:val="ACLTextFirstLine"/>
-        <w:widowControl w:val="0"/>
-      </w:pPr>
-      <w:r>
-        <w:t xml:space="preserve">The Feed-Forward Neural Network serves as the baseline model for the task. It is designed to </w:t>
-      </w:r>
-      <w:r>
-        <w:lastRenderedPageBreak/>
-        <w:t xml:space="preserve">classify text based on word embeddings independent of word order in each chunk. The </w:t>
+      </w:pPr>
+      <w:r>
+        <w:t xml:space="preserve">The Feed-Forward Neural Network serves as the baseline model for the task. It is designed to classify text based on word embeddings independent of word order in each chunk. The </w:t>
       </w:r>
       <w:r>
         <w:rPr>
@@ -2334,7 +2314,6 @@
     <w:p>
       <w:pPr>
         <w:pStyle w:val="ACLTextFirstLine"/>
-        <w:widowControl w:val="0"/>
       </w:pPr>
       <w:r>
         <w:t xml:space="preserve">The Recurrent Neural Network uses </w:t>
@@ -2369,7 +2348,6 @@
     <w:p>
       <w:pPr>
         <w:pStyle w:val="ACLTextFirstLine"/>
-        <w:widowControl w:val="0"/>
       </w:pPr>
       <w:r>
         <w:t xml:space="preserve">The Transformer-based model uses self-attention mechanisms to evaluate relationships between words in each chunk. A custom sinusoidal positional encoding function adds pseudo positioning to the input </w:t>
@@ -2395,7 +2373,6 @@
       <w:pPr>
         <w:pStyle w:val="ACLSubsection"/>
         <w:keepNext w:val="0"/>
-        <w:widowControl w:val="0"/>
         <w:numPr>
           <w:ilvl w:val="1"/>
           <w:numId w:val="3"/>
@@ -2412,7 +2389,6 @@
     <w:p>
       <w:pPr>
         <w:pStyle w:val="ACLText"/>
-        <w:widowControl w:val="0"/>
       </w:pPr>
       <w:r>
         <w:t>Due to restricted processing power, many of the models built took hours to run. Thus, hyperparameter tuning was restricted.</w:t>
@@ -2451,7 +2427,6 @@
       <w:pPr>
         <w:pStyle w:val="ACLSection"/>
         <w:keepNext w:val="0"/>
-        <w:widowControl w:val="0"/>
         <w:numPr>
           <w:ilvl w:val="0"/>
           <w:numId w:val="3"/>
@@ -2466,7 +2441,6 @@
       <w:pPr>
         <w:pStyle w:val="ACLSubsection"/>
         <w:keepNext w:val="0"/>
-        <w:widowControl w:val="0"/>
       </w:pPr>
       <w:r>
         <w:t>Overview</w:t>
@@ -2475,7 +2449,6 @@
     <w:p>
       <w:pPr>
         <w:pStyle w:val="ACLText"/>
-        <w:widowControl w:val="0"/>
       </w:pPr>
       <w:r>
         <w:t>W</w:t>
@@ -2508,7 +2481,6 @@
     <w:p>
       <w:pPr>
         <w:pStyle w:val="ACLTextFirstLine"/>
-        <w:widowControl w:val="0"/>
       </w:pPr>
       <w:r>
         <w:t>A</w:t>
@@ -2528,7 +2500,11 @@
         <w:t xml:space="preserve"> (Table 1)</w:t>
       </w:r>
       <w:r>
-        <w:t xml:space="preserve">, the LSTM had the highest average accuracy of 99.99%. Regarding the spurious works, averages across all texts and chunk sizes </w:t>
+        <w:t xml:space="preserve">, the LSTM had the highest average accuracy of 99.99%. Regarding the spurious works, averages </w:t>
+      </w:r>
+      <w:r>
+        <w:lastRenderedPageBreak/>
+        <w:t xml:space="preserve">across all texts and chunk sizes </w:t>
       </w:r>
       <w:r>
         <w:t>were</w:t>
@@ -2551,31 +2527,16 @@
     </w:p>
     <w:p>
       <w:pPr>
-        <w:pStyle w:val="ACLTextFirstLine"/>
-        <w:widowControl w:val="0"/>
-      </w:pPr>
+        <w:pStyle w:val="ACLSubsection"/>
+        <w:keepNext w:val="0"/>
+      </w:pPr>
+      <w:r>
+        <w:t>FNN</w:t>
+      </w:r>
     </w:p>
     <w:p>
       <w:pPr>
-        <w:pStyle w:val="ACLTextFirstLine"/>
-        <w:widowControl w:val="0"/>
-      </w:pPr>
-    </w:p>
-    <w:p>
-      <w:pPr>
-        <w:pStyle w:val="ACLSubsection"/>
-        <w:keepNext w:val="0"/>
-        <w:widowControl w:val="0"/>
-      </w:pPr>
-      <w:r>
-        <w:lastRenderedPageBreak/>
-        <w:t>FNN</w:t>
-      </w:r>
-    </w:p>
-    <w:p>
-      <w:pPr>
         <w:pStyle w:val="ACLText"/>
-        <w:widowControl w:val="0"/>
       </w:pPr>
       <w:r>
         <w:rPr>
@@ -2816,7 +2777,6 @@
     <w:p>
       <w:pPr>
         <w:pStyle w:val="ACLText"/>
-        <w:widowControl w:val="0"/>
       </w:pPr>
       <w:r>
         <w:rPr>
@@ -3071,7 +3031,6 @@
       <w:pPr>
         <w:pStyle w:val="ACLSubsection"/>
         <w:keepNext w:val="0"/>
-        <w:widowControl w:val="0"/>
       </w:pPr>
       <w:r>
         <w:t>LSTM</w:t>
@@ -3080,7 +3039,6 @@
     <w:p>
       <w:pPr>
         <w:pStyle w:val="ACLText"/>
-        <w:widowControl w:val="0"/>
       </w:pPr>
       <w:r>
         <w:t xml:space="preserve">The LSTM obtained the highest accuracy for the test set, 99.99% with every chunk size. </w:t>
@@ -3172,7 +3130,6 @@
       <w:pPr>
         <w:pStyle w:val="ACLSubsection"/>
         <w:keepNext w:val="0"/>
-        <w:widowControl w:val="0"/>
       </w:pPr>
       <w:r>
         <w:rPr>
@@ -3181,13 +3138,13 @@
         <mc:AlternateContent>
           <mc:Choice Requires="wps">
             <w:drawing>
-              <wp:anchor distT="45720" distB="45720" distL="114300" distR="114300" simplePos="0" relativeHeight="251675648" behindDoc="0" locked="0" layoutInCell="1" allowOverlap="1" wp14:anchorId="063D5ABA" wp14:editId="25B398E6">
+              <wp:anchor distT="45720" distB="45720" distL="114300" distR="114300" simplePos="0" relativeHeight="251675648" behindDoc="0" locked="0" layoutInCell="1" allowOverlap="1" wp14:anchorId="063D5ABA" wp14:editId="016C175F">
                 <wp:simplePos x="0" y="0"/>
                 <wp:positionH relativeFrom="margin">
-                  <wp:align>right</wp:align>
+                  <wp:posOffset>2892244</wp:posOffset>
                 </wp:positionH>
-                <wp:positionV relativeFrom="paragraph">
-                  <wp:posOffset>-843280</wp:posOffset>
+                <wp:positionV relativeFrom="page">
+                  <wp:posOffset>898071</wp:posOffset>
                 </wp:positionV>
                 <wp:extent cx="2872740" cy="2393315"/>
                 <wp:effectExtent l="0" t="0" r="3810" b="6985"/>
@@ -3313,7 +3270,7 @@
           </mc:Choice>
           <mc:Fallback>
             <w:pict>
-              <v:shape w14:anchorId="063D5ABA" id="_x0000_s1029" type="#_x0000_t202" style="position:absolute;left:0;text-align:left;margin-left:175pt;margin-top:-66.4pt;width:226.2pt;height:188.45pt;z-index:251675648;visibility:visible;mso-wrap-style:square;mso-width-percent:0;mso-height-percent:0;mso-wrap-distance-left:9pt;mso-wrap-distance-top:3.6pt;mso-wrap-distance-right:9pt;mso-wrap-distance-bottom:3.6pt;mso-position-horizontal:right;mso-position-horizontal-relative:margin;mso-position-vertical:absolute;mso-position-vertical-relative:text;mso-width-percent:0;mso-height-percent:0;mso-width-relative:margin;mso-height-relative:margin;v-text-anchor:top" o:gfxdata="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" stroked="f">
+              <v:shape w14:anchorId="063D5ABA" id="_x0000_s1029" type="#_x0000_t202" style="position:absolute;left:0;text-align:left;margin-left:227.75pt;margin-top:70.7pt;width:226.2pt;height:188.45pt;z-index:251675648;visibility:visible;mso-wrap-style:square;mso-width-percent:0;mso-height-percent:0;mso-wrap-distance-left:9pt;mso-wrap-distance-top:3.6pt;mso-wrap-distance-right:9pt;mso-wrap-distance-bottom:3.6pt;mso-position-horizontal:absolute;mso-position-horizontal-relative:margin;mso-position-vertical:absolute;mso-position-vertical-relative:page;mso-width-percent:0;mso-height-percent:0;mso-width-relative:margin;mso-height-relative:margin;v-text-anchor:top" o:gfxdata="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" stroked="f">
                 <v:textbox>
                   <w:txbxContent>
                     <w:p>
@@ -3390,7 +3347,7 @@
                     <w:p/>
                   </w:txbxContent>
                 </v:textbox>
-                <w10:wrap type="square" anchorx="margin"/>
+                <w10:wrap type="square" anchorx="margin" anchory="page"/>
               </v:shape>
             </w:pict>
           </mc:Fallback>
@@ -3403,7 +3360,6 @@
     <w:p>
       <w:pPr>
         <w:pStyle w:val="ACLTextFirstLine"/>
-        <w:widowControl w:val="0"/>
         <w:ind w:firstLine="0"/>
       </w:pPr>
       <w:r>
@@ -3474,7 +3430,6 @@
       <w:pPr>
         <w:pStyle w:val="ACLSection"/>
         <w:keepNext w:val="0"/>
-        <w:widowControl w:val="0"/>
         <w:numPr>
           <w:ilvl w:val="0"/>
           <w:numId w:val="3"/>
@@ -3491,20 +3446,18 @@
     <w:p>
       <w:pPr>
         <w:pStyle w:val="ACLTextFirstLine"/>
-        <w:widowControl w:val="0"/>
-      </w:pPr>
-      <w:r>
-        <w:t xml:space="preserve">We base our analysis of the results primarily on the LSTM and the Transformer for two reasons:  for one, the performances of the LSTM and the Transformer were significantly better than that of the FNN. Furthermore, the range between the lowest-scored spurious work and the highest-scored one was significantly higher for the LSTM and the Transformer than the FNN, indicating that the FNN was not effective in distinguishing among the treatises. The models were generally favorable toward the spurious works, with all texts except Definitions achieving scores higher than 50%. Although those works have average scores that vary about 20% for the LSTM and 25% for the Transformer, it is difficult to draw a firm boundary between what scores can be considered high enough to warrant reconsideration because the </w:t>
+      </w:pPr>
+      <w:r>
+        <w:t xml:space="preserve">We base our analysis of the results primarily on the LSTM and the Transformer for two reasons:  for one, the performances of the LSTM and the Transformer were significantly better than that of the FNN. Furthermore, the range between the lowest-scored spurious work and the highest-scored one was significantly higher for the LSTM and the Transformer than the FNN, indicating that the FNN was not effective in distinguishing among the treatises. The models were generally favorable toward the spurious works, with all texts except Definitions achieving scores higher than 50%. Although those works have average scores that vary about 20% for the LSTM and 25% for the </w:t>
       </w:r>
       <w:r>
         <w:lastRenderedPageBreak/>
-        <w:t>scores form a spectrum.</w:t>
+        <w:t>Transformer, it is difficult to draw a firm boundary between what scores can be considered high enough to warrant reconsideration because the scores form a spectrum.</w:t>
       </w:r>
     </w:p>
     <w:p>
       <w:pPr>
         <w:pStyle w:val="ACLTextFirstLine"/>
-        <w:widowControl w:val="0"/>
       </w:pPr>
       <w:r>
         <w:t xml:space="preserve">In the case of </w:t>
@@ -3563,7 +3516,6 @@
     <w:p>
       <w:pPr>
         <w:pStyle w:val="ACLTextFirstLine"/>
-        <w:widowControl w:val="0"/>
       </w:pPr>
       <w:r>
         <w:t>Meanwhile</w:t>
@@ -3656,7 +3608,6 @@
     <w:p>
       <w:pPr>
         <w:pStyle w:val="ACLTextFirstLine"/>
-        <w:widowControl w:val="0"/>
       </w:pPr>
       <w:r>
         <w:t xml:space="preserve">Turning to other treatises, </w:t>
@@ -3731,25 +3682,23 @@
       </w:r>
       <w:proofErr w:type="spellEnd"/>
       <w:r>
-        <w:t xml:space="preserve"> also performs relatively well, occupying 4th rank for the LSTM and 3rd for the Transformer. In this way, the models somewhat diverge from previous scholarly tendencies, which is expected and productive.</w:t>
+        <w:t xml:space="preserve"> also performs relatively well, occupying 4th rank for the LSTM and 3rd for the Transformer. In this way, the models </w:t>
+      </w:r>
+      <w:r>
+        <w:t>somewhat diverge from previous scholarly tendencies, which is expected and productive.</w:t>
       </w:r>
     </w:p>
     <w:p>
       <w:pPr>
         <w:pStyle w:val="ACLTextFirstLine"/>
-        <w:widowControl w:val="0"/>
-      </w:pPr>
-      <w:r>
-        <w:t xml:space="preserve">In general, the results give us reason to </w:t>
-      </w:r>
-      <w:r>
-        <w:t>reconsider previous opinions on these supposedly spurious works, since they are found to be very similar to the works authentically ascribed to Plato. This computational method is likely to be more objective than the qualitative or statistical analyses that have primarily been used to identify false attributions. Perhaps more doubt has been placed on much of the Platonic Corpus than is warranted.</w:t>
+      </w:pPr>
+      <w:r>
+        <w:t>In general, the results give us reason to reconsider previous opinions on these supposedly spurious works, since they are found to be very similar to the works authentically ascribed to Plato. This computational method is likely to be more objective than the qualitative or statistical analyses that have primarily been used to identify false attributions. Perhaps more doubt has been placed on much of the Platonic Corpus than is warranted.</w:t>
       </w:r>
     </w:p>
     <w:p>
       <w:pPr>
         <w:pStyle w:val="ACLTextFirstLine"/>
-        <w:widowControl w:val="0"/>
       </w:pPr>
       <w:r>
         <w:t xml:space="preserve">Of note is that, interestingly, as the chunk size increases, the more the models tend to </w:t>
@@ -3805,7 +3754,6 @@
       <w:pPr>
         <w:pStyle w:val="ACLSection"/>
         <w:keepNext w:val="0"/>
-        <w:widowControl w:val="0"/>
         <w:numPr>
           <w:ilvl w:val="0"/>
           <w:numId w:val="3"/>
@@ -3825,7 +3773,6 @@
     <w:p>
       <w:pPr>
         <w:pStyle w:val="ACLText"/>
-        <w:widowControl w:val="0"/>
       </w:pPr>
       <w:r>
         <w:t>The primary limitation of this work is that of the dataset: we only have about 500,000 words of authentic writing by Plato and are unlikely to find significantly more. Every legitimate treatise is in a similar dialectic format, which makes it difficult for us to account for the possibility that Plato wrote other kinds of works. On the other hand, the non-Platonic texts were collected using a non-random method, which distorts the dataset and highlights the need for the creation of better corpora for ancient languages. One possibility we did not explore was generating texts resembling Plato artificially, for example by using LLMs. The current state of LLMs makes this unviable because they will potentially produce Platonic texts word-for-word in significant portions, which will be difficult for our models to distinguish from completely Platonic texts.</w:t>
@@ -3839,10 +3786,7 @@
         <w:t xml:space="preserve">Some linguistic assumptions present across these models are that sliding windows of set sizes give a fair representation of the content of the text, </w:t>
       </w:r>
       <w:r>
-        <w:t>that dialogue can be stripped of character labels</w:t>
-      </w:r>
-      <w:r>
-        <w:t>, that transliteration preserves the pecul</w:t>
+        <w:t>that dialogue can be stripped of character labels, that transliteration preserves the pecul</w:t>
       </w:r>
       <w:r>
         <w:t>i</w:t>
@@ -3878,7 +3822,11 @@
         <w:t>deserves</w:t>
       </w:r>
       <w:r>
-        <w:t xml:space="preserve"> improved representation</w:t>
+        <w:t xml:space="preserve"> improved </w:t>
+      </w:r>
+      <w:r>
+        <w:lastRenderedPageBreak/>
+        <w:t>representation</w:t>
       </w:r>
       <w:r>
         <w:t>s, though this will inevitably make the dataset more complex to process.</w:t>
@@ -3887,14 +3835,9 @@
     <w:p>
       <w:pPr>
         <w:pStyle w:val="ACLTextFirstLine"/>
-        <w:widowControl w:val="0"/>
-      </w:pPr>
-      <w:r>
-        <w:t xml:space="preserve">A further consideration is that although we have created models that determine how much a given </w:t>
-      </w:r>
-      <w:r>
-        <w:lastRenderedPageBreak/>
-        <w:t xml:space="preserve">text is </w:t>
+      </w:pPr>
+      <w:r>
+        <w:t xml:space="preserve">A further consideration is that although we have created models that determine how much a given text is </w:t>
       </w:r>
       <w:proofErr w:type="gramStart"/>
       <w:r>
@@ -3934,7 +3877,6 @@
     <w:p>
       <w:pPr>
         <w:pStyle w:val="ACLTextFirstLine"/>
-        <w:widowControl w:val="0"/>
       </w:pPr>
       <w:r>
         <w:t xml:space="preserve">In terms of future work, an immediate avenue is </w:t>
@@ -4056,7 +3998,6 @@
     <w:p>
       <w:pPr>
         <w:pStyle w:val="ACLTextFirstLine"/>
-        <w:widowControl w:val="0"/>
       </w:pPr>
       <w:r>
         <w:t>Additionally, there exists the limitation of processing power. Access to more powerful GPUs opens the door to future work via many routes. For this study, apart from the basic feedforward neural network model, the other two models were only trained on 20% of the available training data. Only 5 epochs were run per model, leaving much more hyperparameter tuning to be done. Perhaps, as the model size increases, we may find that the more sophisticated models, especially the Transformer, can capture the semantic nuances of Plato’s writing across the entire corpus.</w:t>
@@ -4068,23 +4009,22 @@
         <w:t>To advance further</w:t>
       </w:r>
       <w:r>
-        <w:t xml:space="preserve">, more sophisticated models such as BERT models and PLMs may perform better in this task. A logical development of this study would be to create a model that uses the entire Ancient Greek corpus to learn how to identify authors and to place an “unknown” label for texts that do not match any known author. Although such a task was beyond the scope of this project, doing so would allow the model to suggest who the spurious works are by, if they are not by Plato but resemble another author. </w:t>
+        <w:t xml:space="preserve">, more sophisticated models such as BERT models and PLMs may perform better in this task. A logical development of this study would be to create a model that uses the entire Ancient Greek corpus to learn how to identify authors and to place an “unknown” label for texts that do not match any known author. Although such a task was beyond </w:t>
+      </w:r>
+      <w:r>
+        <w:t xml:space="preserve">the scope of this project, doing so would allow the model to suggest who the spurious works are by, if they are not by Plato but resemble another author. </w:t>
       </w:r>
       <w:r>
         <w:t>Such f</w:t>
       </w:r>
       <w:r>
-        <w:t xml:space="preserve">urther computational work in the field of </w:t>
-      </w:r>
-      <w:r>
-        <w:t>philology would open new paths for computational linguists and classicists alike.</w:t>
+        <w:t>urther computational work in the field of philology would open new paths for computational linguists and classicists alike.</w:t>
       </w:r>
     </w:p>
     <w:p>
       <w:pPr>
         <w:pStyle w:val="ACLAcknowledgmentsHeader"/>
         <w:keepNext w:val="0"/>
-        <w:widowControl w:val="0"/>
       </w:pPr>
       <w:r>
         <w:t>Acknowledgments</w:t>
@@ -4093,7 +4033,6 @@
     <w:p>
       <w:pPr>
         <w:pStyle w:val="ACLText"/>
-        <w:widowControl w:val="0"/>
       </w:pPr>
       <w:r>
         <w:t xml:space="preserve">We would like to acknowledge our course instructor Tom McCoy and his teaching assistant </w:t>
@@ -4112,7 +4051,6 @@
       <w:pPr>
         <w:pStyle w:val="ACLReferencesHeader"/>
         <w:keepNext w:val="0"/>
-        <w:widowControl w:val="0"/>
       </w:pPr>
       <w:r>
         <w:t xml:space="preserve">References </w:t>
@@ -4159,7 +4097,7 @@
                         <a:effectLst/>
                         <a:extLst>
                           <a:ext uri="{C572A759-6A51-4108-AA02-DFA0A04FC94B}">
-                            <ma14:wrappingTextBoxFlag xmlns:pic="http://schemas.openxmlformats.org/drawingml/2006/picture" xmlns:a14="http://schemas.microsoft.com/office/drawing/2010/main" xmlns:ma14="http://schemas.microsoft.com/office/mac/drawingml/2011/main" xmlns:w="http://schemas.openxmlformats.org/wordprocessingml/2006/main" xmlns:w10="urn:schemas-microsoft-com:office:word" xmlns:v="urn:schemas-microsoft-com:vml" xmlns:o="urn:schemas-microsoft-com:office:office" xmlns:mv="urn:schemas-microsoft-com:mac:vml" xmlns:mo="http://schemas.microsoft.com/office/mac/office/2008/main" xmlns=""/>
+                            <ma14:wrappingTextBoxFlag xmlns="" xmlns:mo="http://schemas.microsoft.com/office/mac/office/2008/main" xmlns:mv="urn:schemas-microsoft-com:mac:vml" xmlns:o="urn:schemas-microsoft-com:office:office" xmlns:v="urn:schemas-microsoft-com:vml" xmlns:w10="urn:schemas-microsoft-com:office:word" xmlns:w="http://schemas.openxmlformats.org/wordprocessingml/2006/main" xmlns:ma14="http://schemas.microsoft.com/office/mac/drawingml/2011/main" xmlns:a14="http://schemas.microsoft.com/office/drawing/2010/main" xmlns:pic="http://schemas.openxmlformats.org/drawingml/2006/picture"/>
                           </a:ext>
                         </a:extLst>
                       </wps:spPr>
@@ -4226,7 +4164,6 @@
     <w:p>
       <w:pPr>
         <w:pStyle w:val="ACLReferencesText"/>
-        <w:widowControl w:val="0"/>
       </w:pPr>
       <w:r>
         <w:t xml:space="preserve">Allen, W. S. (1987). </w:t>
@@ -4261,7 +4198,6 @@
     <w:p>
       <w:pPr>
         <w:pStyle w:val="ACLReferencesText"/>
-        <w:widowControl w:val="0"/>
       </w:pPr>
       <w:r>
         <w:t xml:space="preserve">Bamman, D., &amp; Burns, P. J. (2020). </w:t>
@@ -4288,7 +4224,6 @@
     <w:p>
       <w:pPr>
         <w:pStyle w:val="ACLReferencesText"/>
-        <w:widowControl w:val="0"/>
       </w:pPr>
       <w:r>
         <w:t xml:space="preserve">Berti, M. (Ed.). (2019). </w:t>
@@ -4307,7 +4242,6 @@
     <w:p>
       <w:pPr>
         <w:pStyle w:val="ACLReferencesText"/>
-        <w:widowControl w:val="0"/>
       </w:pPr>
       <w:r>
         <w:t xml:space="preserve">Brandwood, L. (1992). Stylometry and chronology. In R. Kraut (Ed.), </w:t>
@@ -4326,7 +4260,6 @@
     <w:p>
       <w:pPr>
         <w:pStyle w:val="ACLReferencesText"/>
-        <w:widowControl w:val="0"/>
       </w:pPr>
       <w:proofErr w:type="spellStart"/>
       <w:r>
@@ -4350,7 +4283,6 @@
     <w:p>
       <w:pPr>
         <w:pStyle w:val="ACLReferencesText"/>
-        <w:widowControl w:val="0"/>
       </w:pPr>
       <w:proofErr w:type="spellStart"/>
       <w:r>
@@ -4432,7 +4364,6 @@
     <w:p>
       <w:pPr>
         <w:pStyle w:val="ACLReferencesText"/>
-        <w:widowControl w:val="0"/>
       </w:pPr>
       <w:r>
         <w:t xml:space="preserve">Irwin, T. H. (1992). Plato: The intellectual background. In R. Kraut (Ed.), </w:t>
@@ -4451,7 +4382,6 @@
     <w:p>
       <w:pPr>
         <w:pStyle w:val="ACLReferencesText"/>
-        <w:widowControl w:val="0"/>
       </w:pPr>
       <w:r>
         <w:t xml:space="preserve">Johnson, K. P., Burns, P. J., Stewart, J., Cook, T., Besnier, C., &amp; Mattingly, W. J. B. (2021). The Classical Language Toolkit: An NLP Framework for Pre-Modern Languages. In H. Ji, J. C. Park, &amp; R. Xia (Eds.), </w:t>
@@ -4470,7 +4400,6 @@
     <w:p>
       <w:pPr>
         <w:pStyle w:val="ACLReferencesText"/>
-        <w:widowControl w:val="0"/>
       </w:pPr>
       <w:r>
         <w:t>Joyal, M. (2019). What Is Socratic about the Pseudo-</w:t>
@@ -4497,7 +4426,6 @@
     <w:p>
       <w:pPr>
         <w:pStyle w:val="ACLReferencesText"/>
-        <w:widowControl w:val="0"/>
       </w:pPr>
       <w:proofErr w:type="spellStart"/>
       <w:r>
@@ -4521,10 +4449,10 @@
     <w:p>
       <w:pPr>
         <w:pStyle w:val="ACLReferencesText"/>
-        <w:widowControl w:val="0"/>
       </w:pPr>
       <w:proofErr w:type="spellStart"/>
       <w:r>
+        <w:lastRenderedPageBreak/>
         <w:t>Kostkan</w:t>
       </w:r>
       <w:proofErr w:type="spellEnd"/>
@@ -4552,7 +4480,6 @@
           <w:i/>
           <w:iCs/>
         </w:rPr>
-        <w:lastRenderedPageBreak/>
         <w:t>Proceedings of the 7th Joint SIGHUM Workshop on Computational Linguistics for Cultural Heritage, Social Sciences, Humanities and Literature</w:t>
       </w:r>
       <w:r>
@@ -4562,7 +4489,6 @@
     <w:p>
       <w:pPr>
         <w:pStyle w:val="ACLReferencesText"/>
-        <w:widowControl w:val="0"/>
       </w:pPr>
       <w:r>
         <w:t xml:space="preserve">Press, G. A. (Ed.). (2012). </w:t>
@@ -4595,7 +4521,6 @@
     <w:p>
       <w:pPr>
         <w:pStyle w:val="ACLReferencesText"/>
-        <w:widowControl w:val="0"/>
       </w:pPr>
       <w:r>
         <w:t xml:space="preserve">Probert, P. (2006). </w:t>
@@ -4614,7 +4539,6 @@
     <w:p>
       <w:pPr>
         <w:pStyle w:val="ACLReferencesText"/>
-        <w:widowControl w:val="0"/>
       </w:pPr>
       <w:r>
         <w:t xml:space="preserve">Riemenschneider, F., &amp; Frank, A. (2023). Exploring Large Language Models for Classical Philology. In A. Rogers, J. Boyd-Graber, &amp; N. Okazaki (Eds.), </w:t>
@@ -4633,7 +4557,6 @@
     <w:p>
       <w:pPr>
         <w:pStyle w:val="ACLReferencesText"/>
-        <w:widowControl w:val="0"/>
       </w:pPr>
       <w:r>
         <w:t xml:space="preserve">Singh, P., Rutten, G., &amp; Lefever, E. (2021). A Pilot Study for BERT Language Modelling and Morphological Analysis for Ancient and Medieval Greek. In S. Degaetano-Ortlieb, A. Kazantseva, N. Reiter, &amp; S. </w:t>
@@ -4660,7 +4583,6 @@
     <w:p>
       <w:pPr>
         <w:pStyle w:val="ACLReferencesText"/>
-        <w:widowControl w:val="0"/>
       </w:pPr>
       <w:r>
         <w:t xml:space="preserve">Tarrant, H. (2017). The Socratic Dubia. In A. </w:t>
@@ -4687,7 +4609,6 @@
     <w:p>
       <w:pPr>
         <w:pStyle w:val="ACLReferencesText"/>
-        <w:widowControl w:val="0"/>
       </w:pPr>
       <w:proofErr w:type="spellStart"/>
       <w:r>
@@ -4719,7 +4640,6 @@
     <w:p>
       <w:pPr>
         <w:pStyle w:val="ACLReferencesText"/>
-        <w:widowControl w:val="0"/>
       </w:pPr>
       <w:proofErr w:type="spellStart"/>
       <w:r>
@@ -4751,7 +4671,6 @@
     <w:p>
       <w:pPr>
         <w:pStyle w:val="ACLReferencesText"/>
-        <w:widowControl w:val="0"/>
       </w:pPr>
       <w:r>
         <w:t xml:space="preserve">Yousef, T., Palladino, C., &amp; Shamsian, F. (2023). Classical Philology in the Time of AI: Exploring the Potential of Parallel Corpora in Ancient Language. In A. Anderson, S. Gordin, B. Li, Y. Liu, &amp; M. C. </w:t>
@@ -4786,7 +4705,6 @@
     <w:p>
       <w:pPr>
         <w:pStyle w:val="ACLReferencesText"/>
-        <w:widowControl w:val="0"/>
       </w:pPr>
     </w:p>
     <w:sectPr>
@@ -4860,25 +4778,93 @@
       <w:pPr>
         <w:pStyle w:val="FootnoteText"/>
         <w:rPr>
+          <w:sz w:val="18"/>
+          <w:szCs w:val="18"/>
+        </w:rPr>
+      </w:pPr>
+      <w:r>
+        <w:rPr>
+          <w:rStyle w:val="FootnoteReference"/>
+          <w:sz w:val="18"/>
+          <w:szCs w:val="18"/>
+        </w:rPr>
+        <w:footnoteRef/>
+      </w:r>
+      <w:r>
+        <w:rPr>
+          <w:sz w:val="18"/>
+          <w:szCs w:val="18"/>
+        </w:rPr>
+        <w:t xml:space="preserve"> </w:t>
+      </w:r>
+      <w:r>
+        <w:rPr>
+          <w:rFonts w:ascii="Times New Roman" w:hAnsi="Times New Roman" w:cs="Times New Roman"/>
+          <w:sz w:val="18"/>
+          <w:szCs w:val="18"/>
+        </w:rPr>
+        <w:t>All code is uploaded to</w:t>
+      </w:r>
+      <w:r>
+        <w:rPr>
+          <w:sz w:val="18"/>
+          <w:szCs w:val="18"/>
+        </w:rPr>
+        <w:t xml:space="preserve"> </w:t>
+      </w:r>
+      <w:r>
+        <w:rPr>
           <w:rFonts w:ascii="Courier New" w:hAnsi="Courier New" w:cs="Courier New"/>
+          <w:color w:val="000099"/>
+          <w:sz w:val="18"/>
+          <w:szCs w:val="18"/>
+        </w:rPr>
+        <w:t>https://github.com/Firebro113/LING-227-Final-Project</w:t>
+      </w:r>
+      <w:r>
+        <w:rPr>
+          <w:rFonts w:ascii="Courier New" w:hAnsi="Courier New" w:cs="Courier New"/>
+          <w:color w:val="000099"/>
+          <w:sz w:val="18"/>
+          <w:szCs w:val="18"/>
+        </w:rPr>
+        <w:t>.</w:t>
+      </w:r>
+    </w:p>
+  </w:footnote>
+  <w:footnote w:id="2">
+    <w:p>
+      <w:pPr>
+        <w:pStyle w:val="FootnoteText"/>
+        <w:rPr>
+          <w:rFonts w:ascii="Courier New" w:hAnsi="Courier New" w:cs="Courier New"/>
+          <w:sz w:val="18"/>
+          <w:szCs w:val="18"/>
         </w:rPr>
       </w:pPr>
       <w:r>
         <w:rPr>
           <w:rStyle w:val="FootnoteReference"/>
           <w:rFonts w:ascii="Courier New" w:hAnsi="Courier New" w:cs="Courier New"/>
+          <w:sz w:val="18"/>
+          <w:szCs w:val="18"/>
         </w:rPr>
         <w:footnoteRef/>
       </w:r>
       <w:r>
         <w:rPr>
           <w:rFonts w:ascii="Courier New" w:hAnsi="Courier New" w:cs="Courier New"/>
+          <w:sz w:val="18"/>
+          <w:szCs w:val="18"/>
         </w:rPr>
         <w:t xml:space="preserve"> </w:t>
       </w:r>
       <w:r>
         <w:rPr>
           <w:rFonts w:ascii="Courier New" w:hAnsi="Courier New" w:cs="Courier New"/>
+          <w:color w:val="000099"/>
+          <w:sz w:val="18"/>
+          <w:szCs w:val="18"/>
         </w:rPr>
         <w:t>https://www.perseus.tufts.edu/hopper/.</w:t>
       </w:r>
@@ -6891,6 +6877,7 @@
   <w:style w:type="character" w:default="1" w:styleId="DefaultParagraphFont">
     <w:name w:val="Default Paragraph Font"/>
     <w:uiPriority w:val="1"/>
+    <w:semiHidden/>
     <w:unhideWhenUsed/>
   </w:style>
   <w:style w:type="table" w:default="1" w:styleId="TableNormal">

</xml_diff>